<commit_message>
Cleaning up a few lines and added references used
</commit_message>
<xml_diff>
--- a/docs/Final Report.docx
+++ b/docs/Final Report.docx
@@ -153,343 +153,14 @@
           <w:rFonts w:asciiTheme="minorHAnsi" w:hAnsiTheme="minorHAnsi"/>
           <w:highlight w:val="yellow"/>
         </w:rPr>
-        <w:t xml:space="preserve">Intro, Motivation, relevant related </w:t>
-      </w:r>
-      <w:proofErr w:type="spellStart"/>
-      <w:proofErr w:type="gramStart"/>
+        <w:t>Intro, Motivation, relevant related work</w:t>
+      </w:r>
       <w:r>
         <w:rPr>
           <w:rFonts w:asciiTheme="minorHAnsi" w:hAnsiTheme="minorHAnsi"/>
           <w:highlight w:val="yellow"/>
         </w:rPr>
-        <w:t>work</w:t>
-      </w:r>
-      <w:r>
-        <w:rPr>
-          <w:rFonts w:asciiTheme="minorHAnsi" w:hAnsiTheme="minorHAnsi"/>
-          <w:highlight w:val="yellow"/>
-        </w:rPr>
-        <w:t>ksdjflskdjflskdjflkdja</w:t>
-      </w:r>
-      <w:proofErr w:type="spellEnd"/>
-      <w:r>
-        <w:rPr>
-          <w:rFonts w:asciiTheme="minorHAnsi" w:hAnsiTheme="minorHAnsi"/>
-          <w:highlight w:val="yellow"/>
-        </w:rPr>
-        <w:t xml:space="preserve">;  </w:t>
-      </w:r>
-      <w:proofErr w:type="spellStart"/>
-      <w:r>
-        <w:rPr>
-          <w:rFonts w:asciiTheme="minorHAnsi" w:hAnsiTheme="minorHAnsi"/>
-          <w:highlight w:val="yellow"/>
-        </w:rPr>
-        <w:t>a</w:t>
-      </w:r>
-      <w:proofErr w:type="gramEnd"/>
-      <w:r>
-        <w:rPr>
-          <w:rFonts w:asciiTheme="minorHAnsi" w:hAnsiTheme="minorHAnsi"/>
-          <w:highlight w:val="yellow"/>
-        </w:rPr>
-        <w:t>;sdk</w:t>
-      </w:r>
-      <w:proofErr w:type="spellEnd"/>
-      <w:r>
-        <w:rPr>
-          <w:rFonts w:asciiTheme="minorHAnsi" w:hAnsiTheme="minorHAnsi"/>
-          <w:highlight w:val="yellow"/>
-        </w:rPr>
-        <w:t xml:space="preserve"> </w:t>
-      </w:r>
-      <w:proofErr w:type="spellStart"/>
-      <w:r>
-        <w:rPr>
-          <w:rFonts w:asciiTheme="minorHAnsi" w:hAnsiTheme="minorHAnsi"/>
-          <w:highlight w:val="yellow"/>
-        </w:rPr>
-        <w:t>a;sl</w:t>
-      </w:r>
-      <w:proofErr w:type="spellEnd"/>
-      <w:r>
-        <w:rPr>
-          <w:rFonts w:asciiTheme="minorHAnsi" w:hAnsiTheme="minorHAnsi"/>
-          <w:highlight w:val="yellow"/>
-        </w:rPr>
-        <w:t xml:space="preserve"> </w:t>
-      </w:r>
-      <w:proofErr w:type="spellStart"/>
-      <w:r>
-        <w:rPr>
-          <w:rFonts w:asciiTheme="minorHAnsi" w:hAnsiTheme="minorHAnsi"/>
-          <w:highlight w:val="yellow"/>
-        </w:rPr>
-        <w:t>dka;s</w:t>
-      </w:r>
-      <w:proofErr w:type="spellEnd"/>
-      <w:r>
-        <w:rPr>
-          <w:rFonts w:asciiTheme="minorHAnsi" w:hAnsiTheme="minorHAnsi"/>
-          <w:highlight w:val="yellow"/>
-        </w:rPr>
-        <w:t xml:space="preserve"> </w:t>
-      </w:r>
-      <w:proofErr w:type="spellStart"/>
-      <w:r>
-        <w:rPr>
-          <w:rFonts w:asciiTheme="minorHAnsi" w:hAnsiTheme="minorHAnsi"/>
-          <w:highlight w:val="yellow"/>
-        </w:rPr>
-        <w:t>ka;sl</w:t>
-      </w:r>
-      <w:proofErr w:type="spellEnd"/>
-      <w:r>
-        <w:rPr>
-          <w:rFonts w:asciiTheme="minorHAnsi" w:hAnsiTheme="minorHAnsi"/>
-          <w:highlight w:val="yellow"/>
-        </w:rPr>
-        <w:t xml:space="preserve"> </w:t>
-      </w:r>
-      <w:proofErr w:type="spellStart"/>
-      <w:r>
-        <w:rPr>
-          <w:rFonts w:asciiTheme="minorHAnsi" w:hAnsiTheme="minorHAnsi"/>
-          <w:highlight w:val="yellow"/>
-        </w:rPr>
-        <w:t>k;aslkd</w:t>
-      </w:r>
-      <w:proofErr w:type="spellEnd"/>
-      <w:r>
-        <w:rPr>
-          <w:rFonts w:asciiTheme="minorHAnsi" w:hAnsiTheme="minorHAnsi"/>
-          <w:highlight w:val="yellow"/>
-        </w:rPr>
-        <w:t xml:space="preserve"> </w:t>
-      </w:r>
-      <w:proofErr w:type="spellStart"/>
-      <w:r>
-        <w:rPr>
-          <w:rFonts w:asciiTheme="minorHAnsi" w:hAnsiTheme="minorHAnsi"/>
-          <w:highlight w:val="yellow"/>
-        </w:rPr>
-        <w:t>a;sdk</w:t>
-      </w:r>
-      <w:proofErr w:type="spellEnd"/>
-      <w:r>
-        <w:rPr>
-          <w:rFonts w:asciiTheme="minorHAnsi" w:hAnsiTheme="minorHAnsi"/>
-          <w:highlight w:val="yellow"/>
-        </w:rPr>
-        <w:t xml:space="preserve"> </w:t>
-      </w:r>
-      <w:proofErr w:type="spellStart"/>
-      <w:r>
-        <w:rPr>
-          <w:rFonts w:asciiTheme="minorHAnsi" w:hAnsiTheme="minorHAnsi"/>
-          <w:highlight w:val="yellow"/>
-        </w:rPr>
-        <w:t>aldfsg</w:t>
-      </w:r>
-      <w:proofErr w:type="spellEnd"/>
-      <w:r>
-        <w:rPr>
-          <w:rFonts w:asciiTheme="minorHAnsi" w:hAnsiTheme="minorHAnsi"/>
-          <w:highlight w:val="yellow"/>
-        </w:rPr>
-        <w:t xml:space="preserve"> </w:t>
-      </w:r>
-      <w:proofErr w:type="spellStart"/>
-      <w:r>
-        <w:rPr>
-          <w:rFonts w:asciiTheme="minorHAnsi" w:hAnsiTheme="minorHAnsi"/>
-          <w:highlight w:val="yellow"/>
-        </w:rPr>
-        <w:t>slk;as</w:t>
-      </w:r>
-      <w:proofErr w:type="spellEnd"/>
-      <w:r>
-        <w:rPr>
-          <w:rFonts w:asciiTheme="minorHAnsi" w:hAnsiTheme="minorHAnsi"/>
-          <w:highlight w:val="yellow"/>
-        </w:rPr>
-        <w:t xml:space="preserve"> </w:t>
-      </w:r>
-      <w:proofErr w:type="spellStart"/>
-      <w:r>
-        <w:rPr>
-          <w:rFonts w:asciiTheme="minorHAnsi" w:hAnsiTheme="minorHAnsi"/>
-          <w:highlight w:val="yellow"/>
-        </w:rPr>
-        <w:t>k;asl</w:t>
-      </w:r>
-      <w:proofErr w:type="spellEnd"/>
-      <w:r>
-        <w:rPr>
-          <w:rFonts w:asciiTheme="minorHAnsi" w:hAnsiTheme="minorHAnsi"/>
-          <w:highlight w:val="yellow"/>
-        </w:rPr>
-        <w:t xml:space="preserve"> </w:t>
-      </w:r>
-      <w:proofErr w:type="spellStart"/>
-      <w:r>
-        <w:rPr>
-          <w:rFonts w:asciiTheme="minorHAnsi" w:hAnsiTheme="minorHAnsi"/>
-          <w:highlight w:val="yellow"/>
-        </w:rPr>
-        <w:t>dka;sldk</w:t>
-      </w:r>
-      <w:proofErr w:type="spellEnd"/>
-      <w:r>
-        <w:rPr>
-          <w:rFonts w:asciiTheme="minorHAnsi" w:hAnsiTheme="minorHAnsi"/>
-          <w:highlight w:val="yellow"/>
-        </w:rPr>
-        <w:t xml:space="preserve"> </w:t>
-      </w:r>
-      <w:proofErr w:type="spellStart"/>
-      <w:r>
-        <w:rPr>
-          <w:rFonts w:asciiTheme="minorHAnsi" w:hAnsiTheme="minorHAnsi"/>
-          <w:highlight w:val="yellow"/>
-        </w:rPr>
-        <w:t>a;k</w:t>
-      </w:r>
-      <w:proofErr w:type="spellEnd"/>
-      <w:r>
-        <w:rPr>
-          <w:rFonts w:asciiTheme="minorHAnsi" w:hAnsiTheme="minorHAnsi"/>
-          <w:highlight w:val="yellow"/>
-        </w:rPr>
-        <w:t xml:space="preserve"> </w:t>
-      </w:r>
-      <w:proofErr w:type="spellStart"/>
-      <w:r>
-        <w:rPr>
-          <w:rFonts w:asciiTheme="minorHAnsi" w:hAnsiTheme="minorHAnsi"/>
-          <w:highlight w:val="yellow"/>
-        </w:rPr>
-        <w:t>a;jalkfslk</w:t>
-      </w:r>
-      <w:proofErr w:type="spellEnd"/>
-      <w:r>
-        <w:rPr>
-          <w:rFonts w:asciiTheme="minorHAnsi" w:hAnsiTheme="minorHAnsi"/>
-          <w:highlight w:val="yellow"/>
-        </w:rPr>
-        <w:t xml:space="preserve"> </w:t>
-      </w:r>
-      <w:proofErr w:type="spellStart"/>
-      <w:r>
-        <w:rPr>
-          <w:rFonts w:asciiTheme="minorHAnsi" w:hAnsiTheme="minorHAnsi"/>
-          <w:highlight w:val="yellow"/>
-        </w:rPr>
-        <w:t>a;skd</w:t>
-      </w:r>
-      <w:proofErr w:type="spellEnd"/>
-      <w:r>
-        <w:rPr>
-          <w:rFonts w:asciiTheme="minorHAnsi" w:hAnsiTheme="minorHAnsi"/>
-          <w:highlight w:val="yellow"/>
-        </w:rPr>
-        <w:t xml:space="preserve"> ;al ;</w:t>
-      </w:r>
-      <w:proofErr w:type="spellStart"/>
-      <w:r>
-        <w:rPr>
-          <w:rFonts w:asciiTheme="minorHAnsi" w:hAnsiTheme="minorHAnsi"/>
-          <w:highlight w:val="yellow"/>
-        </w:rPr>
-        <w:t>alslk</w:t>
-      </w:r>
-      <w:proofErr w:type="spellEnd"/>
-      <w:r>
-        <w:rPr>
-          <w:rFonts w:asciiTheme="minorHAnsi" w:hAnsiTheme="minorHAnsi"/>
-          <w:highlight w:val="yellow"/>
-        </w:rPr>
-        <w:t xml:space="preserve"> ;</w:t>
-      </w:r>
-      <w:proofErr w:type="spellStart"/>
-      <w:r>
-        <w:rPr>
-          <w:rFonts w:asciiTheme="minorHAnsi" w:hAnsiTheme="minorHAnsi"/>
-          <w:highlight w:val="yellow"/>
-        </w:rPr>
-        <w:t>allskd</w:t>
-      </w:r>
-      <w:proofErr w:type="spellEnd"/>
-      <w:r>
-        <w:rPr>
-          <w:rFonts w:asciiTheme="minorHAnsi" w:hAnsiTheme="minorHAnsi"/>
-          <w:highlight w:val="yellow"/>
-        </w:rPr>
-        <w:t xml:space="preserve"> ;</w:t>
-      </w:r>
-      <w:proofErr w:type="spellStart"/>
-      <w:r>
-        <w:rPr>
-          <w:rFonts w:asciiTheme="minorHAnsi" w:hAnsiTheme="minorHAnsi"/>
-          <w:highlight w:val="yellow"/>
-        </w:rPr>
-        <w:t>akd;ask</w:t>
-      </w:r>
-      <w:proofErr w:type="spellEnd"/>
-      <w:r>
-        <w:rPr>
-          <w:rFonts w:asciiTheme="minorHAnsi" w:hAnsiTheme="minorHAnsi"/>
-          <w:highlight w:val="yellow"/>
-        </w:rPr>
-        <w:t xml:space="preserve"> </w:t>
-      </w:r>
-      <w:proofErr w:type="spellStart"/>
-      <w:r>
-        <w:rPr>
-          <w:rFonts w:asciiTheme="minorHAnsi" w:hAnsiTheme="minorHAnsi"/>
-          <w:highlight w:val="yellow"/>
-        </w:rPr>
-        <w:t>a;k</w:t>
-      </w:r>
-      <w:proofErr w:type="spellEnd"/>
-      <w:r>
-        <w:rPr>
-          <w:rFonts w:asciiTheme="minorHAnsi" w:hAnsiTheme="minorHAnsi"/>
-          <w:highlight w:val="yellow"/>
-        </w:rPr>
-        <w:t xml:space="preserve"> ;</w:t>
-      </w:r>
-      <w:proofErr w:type="spellStart"/>
-      <w:r>
-        <w:rPr>
-          <w:rFonts w:asciiTheme="minorHAnsi" w:hAnsiTheme="minorHAnsi"/>
-          <w:highlight w:val="yellow"/>
-        </w:rPr>
-        <w:t>akd</w:t>
-      </w:r>
-      <w:proofErr w:type="spellEnd"/>
-      <w:r>
-        <w:rPr>
-          <w:rFonts w:asciiTheme="minorHAnsi" w:hAnsiTheme="minorHAnsi"/>
-          <w:highlight w:val="yellow"/>
-        </w:rPr>
-        <w:t xml:space="preserve"> </w:t>
-      </w:r>
-      <w:proofErr w:type="spellStart"/>
-      <w:r>
-        <w:rPr>
-          <w:rFonts w:asciiTheme="minorHAnsi" w:hAnsiTheme="minorHAnsi"/>
-          <w:highlight w:val="yellow"/>
-        </w:rPr>
-        <w:t>a;sl</w:t>
-      </w:r>
-      <w:proofErr w:type="spellEnd"/>
-      <w:r>
-        <w:rPr>
-          <w:rFonts w:asciiTheme="minorHAnsi" w:hAnsiTheme="minorHAnsi"/>
-          <w:highlight w:val="yellow"/>
-        </w:rPr>
-        <w:t xml:space="preserve"> k</w:t>
+        <w:t>ksdjflskdjflskdjflkdja;  a;sdk a;sl dka;s ka;sl k;aslkd a;sdk aldfsg slk;as k;asl dka;sldk a;k a;jalkfslk a;skd ;al ;alslk ;allskd ;akd;ask a;k ;akd a;sl k</w:t>
       </w:r>
     </w:p>
     <w:p>
@@ -1187,21 +858,7 @@
         <w:rPr>
           <w:rFonts w:asciiTheme="minorHAnsi" w:hAnsiTheme="minorHAnsi" w:cstheme="majorHAnsi"/>
         </w:rPr>
-        <w:t xml:space="preserve"> Noise to create a procedurally generated texture, the </w:t>
-      </w:r>
-      <w:proofErr w:type="spellStart"/>
-      <w:r>
-        <w:rPr>
-          <w:rFonts w:asciiTheme="minorHAnsi" w:hAnsiTheme="minorHAnsi" w:cstheme="majorHAnsi"/>
-        </w:rPr>
-        <w:t>Schlick</w:t>
-      </w:r>
-      <w:proofErr w:type="spellEnd"/>
-      <w:r>
-        <w:rPr>
-          <w:rFonts w:asciiTheme="minorHAnsi" w:hAnsiTheme="minorHAnsi" w:cstheme="majorHAnsi"/>
-        </w:rPr>
-        <w:t xml:space="preserve"> Fresnel</w:t>
+        <w:t xml:space="preserve"> Noise to create a procedurally generated texture, the Schlick Fresnel</w:t>
       </w:r>
       <w:r>
         <w:rPr>
@@ -1496,21 +1153,7 @@
         <w:rPr>
           <w:rFonts w:asciiTheme="minorHAnsi" w:hAnsiTheme="minorHAnsi" w:cstheme="majorHAnsi"/>
         </w:rPr>
-        <w:t xml:space="preserve"> reflection approximation such as the </w:t>
-      </w:r>
-      <w:proofErr w:type="spellStart"/>
-      <w:r>
-        <w:rPr>
-          <w:rFonts w:asciiTheme="minorHAnsi" w:hAnsiTheme="minorHAnsi" w:cstheme="majorHAnsi"/>
-        </w:rPr>
-        <w:t>Schlick</w:t>
-      </w:r>
-      <w:proofErr w:type="spellEnd"/>
-      <w:r>
-        <w:rPr>
-          <w:rFonts w:asciiTheme="minorHAnsi" w:hAnsiTheme="minorHAnsi" w:cstheme="majorHAnsi"/>
-        </w:rPr>
-        <w:t xml:space="preserve"> Approximation. If time permits, multiple examples of a marble texture will be made </w:t>
+        <w:t xml:space="preserve"> reflection approximation such as the Schlick Approximation. If time permits, multiple examples of a marble texture will be made </w:t>
       </w:r>
       <w:r>
         <w:rPr>
@@ -2153,13 +1796,59 @@
           <w:u w:val="single"/>
         </w:rPr>
       </w:pPr>
-      <w:r>
+      <w:hyperlink r:id="rId14" w:history="1">
+        <w:r>
+          <w:rPr>
+            <w:rStyle w:val="Hyperlink"/>
+            <w:rFonts w:asciiTheme="minorHAnsi" w:hAnsiTheme="minorHAnsi" w:cstheme="majorHAnsi"/>
+          </w:rPr>
+          <w:t>https://belcour.github.io/blog/slides/2020-brdf-fresnel-decompo/index.html#/5/0/0</w:t>
+        </w:r>
+      </w:hyperlink>
+    </w:p>
+    <w:p>
+      <w:pPr>
+        <w:pStyle w:val="ListParagraph"/>
+        <w:numPr>
+          <w:ilvl w:val="1"/>
+          <w:numId w:val="3"/>
+        </w:numPr>
         <w:rPr>
           <w:rFonts w:asciiTheme="minorHAnsi" w:hAnsiTheme="minorHAnsi" w:cstheme="majorHAnsi"/>
           <w:color w:val="1155CC"/>
           <w:u w:val="single"/>
         </w:rPr>
-        <w:t>https://belcour.github.io/blog/slides/2020-brdf-fresnel-decompo/index.html#/5/0/0</w:t>
+      </w:pPr>
+      <w:hyperlink r:id="rId15" w:history="1">
+        <w:r>
+          <w:rPr>
+            <w:rStyle w:val="Hyperlink"/>
+            <w:rFonts w:asciiTheme="minorHAnsi" w:hAnsiTheme="minorHAnsi" w:cstheme="majorHAnsi"/>
+          </w:rPr>
+          <w:t>https://gamedev.stackexchange.com/questions/118384/schlick-fresnel-shader</w:t>
+        </w:r>
+      </w:hyperlink>
+    </w:p>
+    <w:p>
+      <w:pPr>
+        <w:pStyle w:val="ListParagraph"/>
+        <w:numPr>
+          <w:ilvl w:val="1"/>
+          <w:numId w:val="3"/>
+        </w:numPr>
+        <w:rPr>
+          <w:rFonts w:asciiTheme="minorHAnsi" w:hAnsiTheme="minorHAnsi" w:cstheme="majorHAnsi"/>
+          <w:color w:val="1155CC"/>
+          <w:u w:val="single"/>
+        </w:rPr>
+      </w:pPr>
+      <w:r>
+        <w:rPr>
+          <w:rFonts w:asciiTheme="minorHAnsi" w:hAnsiTheme="minorHAnsi" w:cstheme="majorHAnsi"/>
+          <w:color w:val="1155CC"/>
+          <w:u w:val="single"/>
+        </w:rPr>
+        <w:t>https://learnopengl.com/PBR/Theory</w:t>
       </w:r>
     </w:p>
     <w:p>
@@ -2196,7 +1885,7 @@
           <w:rFonts w:asciiTheme="minorHAnsi" w:hAnsiTheme="minorHAnsi" w:cstheme="majorHAnsi"/>
         </w:rPr>
       </w:pPr>
-      <w:hyperlink r:id="rId14">
+      <w:hyperlink r:id="rId16">
         <w:r>
           <w:rPr>
             <w:rFonts w:asciiTheme="minorHAnsi" w:hAnsiTheme="minorHAnsi" w:cstheme="majorHAnsi"/>

</xml_diff>